<commit_message>
taller n por k y lambda =5
</commit_message>
<xml_diff>
--- a/talleres_evaluacion_2020_2021/Entrega2/Taller2_Entrega_problemas.docx
+++ b/talleres_evaluacion_2020_2021/Entrega2/Taller2_Entrega_problemas.docx
@@ -3443,6 +3443,27 @@
       </w:pPr>
       <w:r>
         <w:rPr>
+          <w:rStyle w:val="NormalTok"/>
+        </w:rPr>
+        <w:t xml:space="preserve">k=</w:t>
+      </w:r>
+      <w:r>
+        <w:rPr>
+          <w:rStyle w:val="DecValTok"/>
+        </w:rPr>
+        <w:t xml:space="preserve">12</w:t>
+      </w:r>
+      <w:r>
+        <w:rPr>
+          <w:rStyle w:val="CommentTok"/>
+        </w:rPr>
+        <w:t xml:space="preserve"># clases   dce 0 a mayor o igual 11</w:t>
+      </w:r>
+      <w:r>
+        <w:br/>
+      </w:r>
+      <w:r>
+        <w:rPr>
           <w:rStyle w:val="KeywordTok"/>
         </w:rPr>
         <w:t xml:space="preserve">pchisq</w:t>
@@ -3463,7 +3484,7 @@
         <w:rPr>
           <w:rStyle w:val="NormalTok"/>
         </w:rPr>
-        <w:t xml:space="preserve">n</w:t>
+        <w:t xml:space="preserve">k</w:t>
       </w:r>
       <w:r>
         <w:rPr>
@@ -3504,7 +3525,7 @@
         <w:rPr>
           <w:rStyle w:val="VerbatimChar"/>
         </w:rPr>
-        <w:t xml:space="preserve">## [1] 1</w:t>
+        <w:t xml:space="preserve">## [1] 0.4977365</w:t>
       </w:r>
     </w:p>
     <w:p>
@@ -3583,7 +3604,7 @@
           <m:t>=</m:t>
         </m:r>
         <m:r>
-          <m:t>6</m:t>
+          <m:t>5</m:t>
         </m:r>
         <m:r>
           <m:t>)</m:t>

</xml_diff>